<commit_message>
Card Implementing part 2
Cards are displayed but when another card is added cards do not move, and for some reason cards stats are not set
</commit_message>
<xml_diff>
--- a/Images/UnrealGameDevelopment.docx
+++ b/Images/UnrealGameDevelopment.docx
@@ -7,7 +7,7 @@
         <w:rPr/>
         <w:drawing xmlns:mc="http://schemas.openxmlformats.org/markup-compatibility/2006">
           <wp:inline>
-            <wp:extent cx="2404745" cy="3069590"/>
+            <wp:extent cx="2330450" cy="2974340"/>
             <wp:effectExtent l="0" t="0" r="0" b="0"/>
             <wp:docPr id="1" name="Picture 1"/>
             <wp:cNvGraphicFramePr>
@@ -17,7 +17,7 @@
               <a:graphicData uri="http://schemas.openxmlformats.org/drawingml/2006/picture">
                 <pic:pic xmlns:pic="http://schemas.openxmlformats.org/drawingml/2006/picture">
                   <pic:nvPicPr>
-                    <pic:cNvPr id="2" name=""/>
+                    <pic:cNvPr id="3" name=""/>
                     <pic:cNvPicPr>
                       <a:picLocks noGrp="0" noSelect="0" noChangeAspect="1" noMove="0"/>
                     </pic:cNvPicPr>
@@ -32,7 +32,130 @@
                   <pic:spPr>
                     <a:xfrm>
                       <a:off x="0" y="0"/>
-                      <a:ext cx="2404745" cy="3069590"/>
+                      <a:ext cx="2330450" cy="2974340"/>
+                    </a:xfrm>
+                    <a:prstGeom prst="rect">
+                      <a:avLst/>
+                    </a:prstGeom>
+                  </pic:spPr>
+                </pic:pic>
+              </a:graphicData>
+            </a:graphic>
+          </wp:inline>
+        </w:drawing>
+      </w:r>
+      <w:r>
+        <w:rPr/>
+        <w:drawing xmlns:mc="http://schemas.openxmlformats.org/markup-compatibility/2006">
+          <wp:inline>
+            <wp:extent cx="2373630" cy="3012440"/>
+            <wp:effectExtent l="0" t="0" r="0" b="0"/>
+            <wp:docPr id="2" name="Picture 2"/>
+            <wp:cNvGraphicFramePr>
+              <a:graphicFrameLocks xmlns:a="http://schemas.openxmlformats.org/drawingml/2006/main" noChangeAspect="1"/>
+            </wp:cNvGraphicFramePr>
+            <a:graphic xmlns:a="http://schemas.openxmlformats.org/drawingml/2006/main">
+              <a:graphicData uri="http://schemas.openxmlformats.org/drawingml/2006/picture">
+                <pic:pic xmlns:pic="http://schemas.openxmlformats.org/drawingml/2006/picture">
+                  <pic:nvPicPr>
+                    <pic:cNvPr id="6" name=""/>
+                    <pic:cNvPicPr>
+                      <a:picLocks noGrp="0" noSelect="0" noChangeAspect="1" noMove="0"/>
+                    </pic:cNvPicPr>
+                  </pic:nvPicPr>
+                  <pic:blipFill>
+                    <a:blip r:embed="rId5"/>
+                    <a:srcRect/>
+                    <a:stretch>
+                      <a:fillRect/>
+                    </a:stretch>
+                  </pic:blipFill>
+                  <pic:spPr>
+                    <a:xfrm>
+                      <a:off x="0" y="0"/>
+                      <a:ext cx="2373630" cy="3012440"/>
+                    </a:xfrm>
+                    <a:prstGeom prst="rect">
+                      <a:avLst/>
+                    </a:prstGeom>
+                  </pic:spPr>
+                </pic:pic>
+              </a:graphicData>
+            </a:graphic>
+          </wp:inline>
+        </w:drawing>
+      </w:r>
+      <w:r>
+        <w:rPr/>
+        <w:drawing xmlns:mc="http://schemas.openxmlformats.org/markup-compatibility/2006">
+          <wp:inline>
+            <wp:extent cx="5731510" cy="4386580"/>
+            <wp:effectExtent l="0" t="0" r="0" b="0"/>
+            <wp:docPr id="3" name="Picture 3"/>
+            <wp:cNvGraphicFramePr>
+              <a:graphicFrameLocks xmlns:a="http://schemas.openxmlformats.org/drawingml/2006/main" noChangeAspect="1"/>
+            </wp:cNvGraphicFramePr>
+            <a:graphic xmlns:a="http://schemas.openxmlformats.org/drawingml/2006/main">
+              <a:graphicData uri="http://schemas.openxmlformats.org/drawingml/2006/picture">
+                <pic:pic xmlns:pic="http://schemas.openxmlformats.org/drawingml/2006/picture">
+                  <pic:nvPicPr>
+                    <pic:cNvPr id="4" name=""/>
+                    <pic:cNvPicPr>
+                      <a:picLocks noGrp="0" noSelect="0" noChangeAspect="1" noMove="0"/>
+                    </pic:cNvPicPr>
+                  </pic:nvPicPr>
+                  <pic:blipFill>
+                    <a:blip r:embed="rId6"/>
+                    <a:srcRect/>
+                    <a:stretch>
+                      <a:fillRect/>
+                    </a:stretch>
+                  </pic:blipFill>
+                  <pic:spPr>
+                    <a:xfrm>
+                      <a:off x="0" y="0"/>
+                      <a:ext cx="5731510" cy="4386580"/>
+                    </a:xfrm>
+                    <a:prstGeom prst="rect">
+                      <a:avLst/>
+                    </a:prstGeom>
+                  </pic:spPr>
+                </pic:pic>
+              </a:graphicData>
+            </a:graphic>
+          </wp:inline>
+        </w:drawing>
+      </w:r>
+      <w:r>
+        <w:rPr/>
+        <w:drawing xmlns:mc="http://schemas.openxmlformats.org/markup-compatibility/2006">
+          <wp:inline>
+            <wp:extent cx="5731510" cy="1461770"/>
+            <wp:effectExtent l="0" t="0" r="0" b="0"/>
+            <wp:docPr id="4" name="Picture 4"/>
+            <wp:cNvGraphicFramePr>
+              <a:graphicFrameLocks xmlns:a="http://schemas.openxmlformats.org/drawingml/2006/main" noChangeAspect="1"/>
+            </wp:cNvGraphicFramePr>
+            <a:graphic xmlns:a="http://schemas.openxmlformats.org/drawingml/2006/main">
+              <a:graphicData uri="http://schemas.openxmlformats.org/drawingml/2006/picture">
+                <pic:pic xmlns:pic="http://schemas.openxmlformats.org/drawingml/2006/picture">
+                  <pic:nvPicPr>
+                    <pic:cNvPr id="5" name=""/>
+                    <pic:cNvPicPr>
+                      <a:picLocks noGrp="0" noSelect="0" noChangeAspect="1" noMove="0"/>
+                    </pic:cNvPicPr>
+                  </pic:nvPicPr>
+                  <pic:blipFill>
+                    <a:blip r:embed="rId7"/>
+                    <a:srcRect/>
+                    <a:stretch>
+                      <a:fillRect/>
+                    </a:stretch>
+                  </pic:blipFill>
+                  <pic:spPr>
+                    <a:xfrm>
+                      <a:off x="0" y="0"/>
+                      <a:ext cx="5731510" cy="1461770"/>
                     </a:xfrm>
                     <a:prstGeom prst="rect">
                       <a:avLst/>

</xml_diff>